<commit_message>
#phung.tran Update header, search, list,...
update 01-04-2020  time: 1:40
</commit_message>
<xml_diff>
--- a/docs/Database-log/2020-03-18/DFD.docx
+++ b/docs/Database-log/2020-03-18/DFD.docx
@@ -14,8 +14,14 @@
           <w:ilvl w:val="0"/>
           <w:numId w:val="1"/>
         </w:numPr>
-      </w:pPr>
-      <w:r>
+        <w:rPr>
+          <w:color w:val="ED7D31" w:themeColor="accent2"/>
+        </w:rPr>
+      </w:pPr>
+      <w:r>
+        <w:rPr>
+          <w:color w:val="ED7D31" w:themeColor="accent2"/>
+        </w:rPr>
         <w:t>Thong tin ca nhan</w:t>
       </w:r>
     </w:p>
@@ -26,8 +32,14 @@
           <w:ilvl w:val="0"/>
           <w:numId w:val="1"/>
         </w:numPr>
-      </w:pPr>
-      <w:r>
+        <w:rPr>
+          <w:color w:val="ED7D31" w:themeColor="accent2"/>
+        </w:rPr>
+      </w:pPr>
+      <w:r>
+        <w:rPr>
+          <w:color w:val="ED7D31" w:themeColor="accent2"/>
+        </w:rPr>
         <w:t>Thong tin bds</w:t>
       </w:r>
     </w:p>
@@ -194,8 +206,14 @@
           <w:ilvl w:val="0"/>
           <w:numId w:val="1"/>
         </w:numPr>
-      </w:pPr>
-      <w:r>
+        <w:rPr>
+          <w:color w:val="ED7D31" w:themeColor="accent2"/>
+        </w:rPr>
+      </w:pPr>
+      <w:r>
+        <w:rPr>
+          <w:color w:val="ED7D31" w:themeColor="accent2"/>
+        </w:rPr>
         <w:t>cap nhat trang thai bds</w:t>
       </w:r>
     </w:p>
@@ -206,8 +224,14 @@
           <w:ilvl w:val="0"/>
           <w:numId w:val="1"/>
         </w:numPr>
-      </w:pPr>
-      <w:r>
+        <w:rPr>
+          <w:color w:val="ED7D31" w:themeColor="accent2"/>
+        </w:rPr>
+      </w:pPr>
+      <w:r>
+        <w:rPr>
+          <w:color w:val="ED7D31" w:themeColor="accent2"/>
+        </w:rPr>
         <w:t>dat lich hen</w:t>
       </w:r>
     </w:p>
@@ -225,7 +249,31 @@
         </w:numPr>
       </w:pPr>
       <w:r>
-        <w:t>thong bao cap nhat tt ca nhan</w:t>
+        <w:rPr>
+          <w:color w:val="ED7D31" w:themeColor="accent2"/>
+        </w:rPr>
+        <w:t>thong bao cap nhat tt ca nha</w:t>
+      </w:r>
+      <w:r>
+        <w:t>n</w:t>
+      </w:r>
+    </w:p>
+    <w:p>
+      <w:pPr>
+        <w:pStyle w:val="ListParagraph"/>
+        <w:numPr>
+          <w:ilvl w:val="0"/>
+          <w:numId w:val="1"/>
+        </w:numPr>
+        <w:rPr>
+          <w:color w:val="ED7D31" w:themeColor="accent2"/>
+        </w:rPr>
+      </w:pPr>
+      <w:r>
+        <w:rPr>
+          <w:color w:val="ED7D31" w:themeColor="accent2"/>
+        </w:rPr>
+        <w:t>thong bao cap nhat tt bds</w:t>
       </w:r>
     </w:p>
     <w:p>
@@ -237,7 +285,7 @@
         </w:numPr>
       </w:pPr>
       <w:r>
-        <w:t>thong bao cap nhat tt bds</w:t>
+        <w:t>thong bao lap hop dong dat coc</w:t>
       </w:r>
     </w:p>
     <w:p>
@@ -249,7 +297,7 @@
         </w:numPr>
       </w:pPr>
       <w:r>
-        <w:t>thong bao lap hop dong dat coc</w:t>
+        <w:t>thong bao lap hop dong mua ban</w:t>
       </w:r>
     </w:p>
     <w:p>
@@ -261,7 +309,7 @@
         </w:numPr>
       </w:pPr>
       <w:r>
-        <w:t>thong bao lap hop dong mua ban</w:t>
+        <w:t>thong bao danh gia</w:t>
       </w:r>
     </w:p>
     <w:p>
@@ -273,7 +321,7 @@
         </w:numPr>
       </w:pPr>
       <w:r>
-        <w:t>thong bao danh gia</w:t>
+        <w:t>thong bao nhan xet</w:t>
       </w:r>
     </w:p>
     <w:p>
@@ -285,7 +333,22 @@
         </w:numPr>
       </w:pPr>
       <w:r>
-        <w:t>thong bao nhan xet</w:t>
+        <w:t>thong bao thanh toan</w:t>
+      </w:r>
+    </w:p>
+    <w:p>
+      <w:pPr>
+        <w:pStyle w:val="ListParagraph"/>
+        <w:numPr>
+          <w:ilvl w:val="0"/>
+          <w:numId w:val="1"/>
+        </w:numPr>
+      </w:pPr>
+      <w:r>
+        <w:t>hien thi sp yeu thich</w:t>
+      </w:r>
+      <w:r>
+        <w:t xml:space="preserve"> </w:t>
       </w:r>
     </w:p>
     <w:p>
@@ -297,7 +360,7 @@
         </w:numPr>
       </w:pPr>
       <w:r>
-        <w:t>thong bao thanh toan</w:t>
+        <w:t>thong bao bao cao</w:t>
       </w:r>
     </w:p>
     <w:p>
@@ -309,7 +372,7 @@
         </w:numPr>
       </w:pPr>
       <w:r>
-        <w:t>hien thi sp yeu thich</w:t>
+        <w:t>hien thi tinh trang gio hang</w:t>
       </w:r>
     </w:p>
     <w:p>
@@ -321,7 +384,7 @@
         </w:numPr>
       </w:pPr>
       <w:r>
-        <w:t>thong bao bao cao</w:t>
+        <w:t>thong bao dang ky</w:t>
       </w:r>
     </w:p>
     <w:p>
@@ -333,7 +396,7 @@
         </w:numPr>
       </w:pPr>
       <w:r>
-        <w:t>hien thi tinh trang gio hang</w:t>
+        <w:t>thong bao ma giam gia</w:t>
       </w:r>
     </w:p>
     <w:p>
@@ -345,7 +408,7 @@
         </w:numPr>
       </w:pPr>
       <w:r>
-        <w:t>thong bao dang ky</w:t>
+        <w:t>hien thi danh sach sp</w:t>
       </w:r>
     </w:p>
     <w:p>
@@ -357,30 +420,6 @@
         </w:numPr>
       </w:pPr>
       <w:r>
-        <w:t>thong bao ma giam gia</w:t>
-      </w:r>
-    </w:p>
-    <w:p>
-      <w:pPr>
-        <w:pStyle w:val="ListParagraph"/>
-        <w:numPr>
-          <w:ilvl w:val="0"/>
-          <w:numId w:val="3"/>
-        </w:numPr>
-      </w:pPr>
-      <w:r>
-        <w:t>hien thi danh sach sp</w:t>
-      </w:r>
-    </w:p>
-    <w:p>
-      <w:pPr>
-        <w:pStyle w:val="ListParagraph"/>
-        <w:numPr>
-          <w:ilvl w:val="0"/>
-          <w:numId w:val="3"/>
-        </w:numPr>
-      </w:pPr>
-      <w:r>
         <w:t>thong bao cap nhat trang thai</w:t>
       </w:r>
     </w:p>
@@ -389,89 +428,131 @@
         <w:pStyle w:val="ListParagraph"/>
         <w:numPr>
           <w:ilvl w:val="0"/>
-          <w:numId w:val="3"/>
-        </w:numPr>
-      </w:pPr>
-      <w:r>
+          <w:numId w:val="1"/>
+        </w:numPr>
+        <w:rPr>
+          <w:color w:val="ED7D31" w:themeColor="accent2"/>
+        </w:rPr>
+      </w:pPr>
+      <w:r>
+        <w:rPr>
+          <w:color w:val="ED7D31" w:themeColor="accent2"/>
+        </w:rPr>
         <w:t>thong bao lich hen</w:t>
+      </w:r>
+    </w:p>
+    <w:p>
+      <w:r>
+        <w:t>+NHAN VIEN-&gt;BDS</w:t>
+      </w:r>
+    </w:p>
+    <w:p>
+      <w:pPr>
+        <w:pStyle w:val="ListParagraph"/>
+        <w:numPr>
+          <w:ilvl w:val="0"/>
+          <w:numId w:val="4"/>
+        </w:numPr>
+        <w:rPr>
+          <w:color w:val="FFD966" w:themeColor="accent4" w:themeTint="99"/>
+        </w:rPr>
+      </w:pPr>
+      <w:r>
+        <w:rPr>
+          <w:color w:val="FFD966" w:themeColor="accent4" w:themeTint="99"/>
+        </w:rPr>
+        <w:t>cap  nhat tin tuc</w:t>
+      </w:r>
+    </w:p>
+    <w:p>
+      <w:pPr>
+        <w:pStyle w:val="ListParagraph"/>
+        <w:numPr>
+          <w:ilvl w:val="0"/>
+          <w:numId w:val="4"/>
+        </w:numPr>
+        <w:rPr>
+          <w:color w:val="FFD966" w:themeColor="accent4" w:themeTint="99"/>
+        </w:rPr>
+      </w:pPr>
+      <w:r>
+        <w:rPr>
+          <w:color w:val="FFD966" w:themeColor="accent4" w:themeTint="99"/>
+        </w:rPr>
+        <w:t>cap nhat khuyen mai</w:t>
+      </w:r>
+    </w:p>
+    <w:p>
+      <w:pPr>
+        <w:pStyle w:val="ListParagraph"/>
+        <w:numPr>
+          <w:ilvl w:val="0"/>
+          <w:numId w:val="4"/>
+        </w:numPr>
+        <w:rPr>
+          <w:color w:val="FFD966" w:themeColor="accent4" w:themeTint="99"/>
+        </w:rPr>
+      </w:pPr>
+      <w:r>
+        <w:rPr>
+          <w:color w:val="FFD966" w:themeColor="accent4" w:themeTint="99"/>
+        </w:rPr>
+        <w:t>cap nhat trang  thai sp</w:t>
+      </w:r>
+    </w:p>
+    <w:p>
+      <w:pPr>
+        <w:pStyle w:val="ListParagraph"/>
+        <w:numPr>
+          <w:ilvl w:val="0"/>
+          <w:numId w:val="4"/>
+        </w:numPr>
+        <w:rPr>
+          <w:color w:val="FFD966" w:themeColor="accent4" w:themeTint="99"/>
+        </w:rPr>
+      </w:pPr>
+      <w:r>
+        <w:rPr>
+          <w:color w:val="FFD966" w:themeColor="accent4" w:themeTint="99"/>
+        </w:rPr>
+        <w:t>create mail</w:t>
+      </w:r>
+    </w:p>
+    <w:p>
+      <w:pPr>
+        <w:pStyle w:val="ListParagraph"/>
+        <w:numPr>
+          <w:ilvl w:val="0"/>
+          <w:numId w:val="4"/>
+        </w:numPr>
+        <w:rPr>
+          <w:color w:val="FFD966" w:themeColor="accent4" w:themeTint="99"/>
+        </w:rPr>
+      </w:pPr>
+      <w:r>
+        <w:rPr>
+          <w:color w:val="FFD966" w:themeColor="accent4" w:themeTint="99"/>
+        </w:rPr>
+        <w:t>send mail</w:t>
       </w:r>
       <w:bookmarkStart w:id="0" w:name="_GoBack"/>
       <w:bookmarkEnd w:id="0"/>
     </w:p>
     <w:p>
-      <w:r>
-        <w:t>+NHAN VIEN-&gt;BDS</w:t>
-      </w:r>
-    </w:p>
-    <w:p>
       <w:pPr>
         <w:pStyle w:val="ListParagraph"/>
         <w:numPr>
           <w:ilvl w:val="0"/>
           <w:numId w:val="4"/>
         </w:numPr>
-      </w:pPr>
-      <w:r>
-        <w:t>cap  nhat tin tuc</w:t>
-      </w:r>
-    </w:p>
-    <w:p>
-      <w:pPr>
-        <w:pStyle w:val="ListParagraph"/>
-        <w:numPr>
-          <w:ilvl w:val="0"/>
-          <w:numId w:val="4"/>
-        </w:numPr>
-      </w:pPr>
-      <w:r>
-        <w:t>cap nhat khuyen mai</w:t>
-      </w:r>
-    </w:p>
-    <w:p>
-      <w:pPr>
-        <w:pStyle w:val="ListParagraph"/>
-        <w:numPr>
-          <w:ilvl w:val="0"/>
-          <w:numId w:val="4"/>
-        </w:numPr>
-      </w:pPr>
-      <w:r>
-        <w:t>cap nhat trang  thai sp</w:t>
-      </w:r>
-    </w:p>
-    <w:p>
-      <w:pPr>
-        <w:pStyle w:val="ListParagraph"/>
-        <w:numPr>
-          <w:ilvl w:val="0"/>
-          <w:numId w:val="4"/>
-        </w:numPr>
-      </w:pPr>
-      <w:r>
-        <w:t>create mail</w:t>
-      </w:r>
-    </w:p>
-    <w:p>
-      <w:pPr>
-        <w:pStyle w:val="ListParagraph"/>
-        <w:numPr>
-          <w:ilvl w:val="0"/>
-          <w:numId w:val="4"/>
-        </w:numPr>
-      </w:pPr>
-      <w:r>
-        <w:t>send mail</w:t>
-      </w:r>
-    </w:p>
-    <w:p>
-      <w:pPr>
-        <w:pStyle w:val="ListParagraph"/>
-        <w:numPr>
-          <w:ilvl w:val="0"/>
-          <w:numId w:val="4"/>
-        </w:numPr>
-      </w:pPr>
-      <w:r>
+        <w:rPr>
+          <w:color w:val="FFD966" w:themeColor="accent4" w:themeTint="99"/>
+        </w:rPr>
+      </w:pPr>
+      <w:r>
+        <w:rPr>
+          <w:color w:val="FFD966" w:themeColor="accent4" w:themeTint="99"/>
+        </w:rPr>
         <w:t>cap nhat phan hoi</w:t>
       </w:r>
     </w:p>
@@ -570,10 +651,7 @@
         </w:numPr>
       </w:pPr>
       <w:r>
-        <w:t>y/c thong ke</w:t>
-      </w:r>
-      <w:r>
-        <w:t xml:space="preserve"> khach hang</w:t>
+        <w:t>y/c thong ke khach hang</w:t>
       </w:r>
     </w:p>
     <w:p>
@@ -822,6 +900,48 @@
       </w:pPr>
       <w:r>
         <w:t>thong tin cong ty</w:t>
+      </w:r>
+    </w:p>
+    <w:p/>
+    <w:p>
+      <w:r>
+        <w:t>cấp 1:</w:t>
+      </w:r>
+    </w:p>
+    <w:p>
+      <w:pPr>
+        <w:pStyle w:val="ListParagraph"/>
+        <w:numPr>
+          <w:ilvl w:val="0"/>
+          <w:numId w:val="8"/>
+        </w:numPr>
+      </w:pPr>
+      <w:r>
+        <w:t>Quản lý khách hàng</w:t>
+      </w:r>
+    </w:p>
+    <w:p>
+      <w:pPr>
+        <w:pStyle w:val="ListParagraph"/>
+        <w:numPr>
+          <w:ilvl w:val="0"/>
+          <w:numId w:val="8"/>
+        </w:numPr>
+      </w:pPr>
+      <w:r>
+        <w:t>Quản lý nhân viên</w:t>
+      </w:r>
+    </w:p>
+    <w:p>
+      <w:pPr>
+        <w:pStyle w:val="ListParagraph"/>
+        <w:numPr>
+          <w:ilvl w:val="0"/>
+          <w:numId w:val="8"/>
+        </w:numPr>
+      </w:pPr>
+      <w:r>
+        <w:t>Quản lý bất động sản</w:t>
       </w:r>
     </w:p>
     <w:sectPr>
@@ -837,6 +957,92 @@
 <file path=word/numbering.xml><?xml version="1.0" encoding="utf-8"?>
 <w:numbering xmlns:wpc="http://schemas.microsoft.com/office/word/2010/wordprocessingCanvas" xmlns:mc="http://schemas.openxmlformats.org/markup-compatibility/2006" xmlns:o="urn:schemas-microsoft-com:office:office" xmlns:r="http://schemas.openxmlformats.org/officeDocument/2006/relationships" xmlns:m="http://schemas.openxmlformats.org/officeDocument/2006/math" xmlns:v="urn:schemas-microsoft-com:vml" xmlns:wp14="http://schemas.microsoft.com/office/word/2010/wordprocessingDrawing" xmlns:wp="http://schemas.openxmlformats.org/drawingml/2006/wordprocessingDrawing" xmlns:w10="urn:schemas-microsoft-com:office:word" xmlns:w="http://schemas.openxmlformats.org/wordprocessingml/2006/main" xmlns:w14="http://schemas.microsoft.com/office/word/2010/wordml" xmlns:w15="http://schemas.microsoft.com/office/word/2012/wordml" xmlns:wpg="http://schemas.microsoft.com/office/word/2010/wordprocessingGroup" xmlns:wpi="http://schemas.microsoft.com/office/word/2010/wordprocessingInk" xmlns:wne="http://schemas.microsoft.com/office/word/2006/wordml" xmlns:wps="http://schemas.microsoft.com/office/word/2010/wordprocessingShape" mc:Ignorable="w14 w15 wp14">
   <w:abstractNum w:abstractNumId="0">
+    <w:nsid w:val="03336A22"/>
+    <w:multiLevelType w:val="hybridMultilevel"/>
+    <w:tmpl w:val="D5D4E230"/>
+    <w:lvl w:ilvl="0" w:tplc="0409000F">
+      <w:start w:val="1"/>
+      <w:numFmt w:val="decimal"/>
+      <w:lvlText w:val="%1."/>
+      <w:lvlJc w:val="left"/>
+      <w:pPr>
+        <w:ind w:left="720" w:hanging="360"/>
+      </w:pPr>
+    </w:lvl>
+    <w:lvl w:ilvl="1" w:tplc="04090019" w:tentative="1">
+      <w:start w:val="1"/>
+      <w:numFmt w:val="lowerLetter"/>
+      <w:lvlText w:val="%2."/>
+      <w:lvlJc w:val="left"/>
+      <w:pPr>
+        <w:ind w:left="1440" w:hanging="360"/>
+      </w:pPr>
+    </w:lvl>
+    <w:lvl w:ilvl="2" w:tplc="0409001B" w:tentative="1">
+      <w:start w:val="1"/>
+      <w:numFmt w:val="lowerRoman"/>
+      <w:lvlText w:val="%3."/>
+      <w:lvlJc w:val="right"/>
+      <w:pPr>
+        <w:ind w:left="2160" w:hanging="180"/>
+      </w:pPr>
+    </w:lvl>
+    <w:lvl w:ilvl="3" w:tplc="0409000F" w:tentative="1">
+      <w:start w:val="1"/>
+      <w:numFmt w:val="decimal"/>
+      <w:lvlText w:val="%4."/>
+      <w:lvlJc w:val="left"/>
+      <w:pPr>
+        <w:ind w:left="2880" w:hanging="360"/>
+      </w:pPr>
+    </w:lvl>
+    <w:lvl w:ilvl="4" w:tplc="04090019" w:tentative="1">
+      <w:start w:val="1"/>
+      <w:numFmt w:val="lowerLetter"/>
+      <w:lvlText w:val="%5."/>
+      <w:lvlJc w:val="left"/>
+      <w:pPr>
+        <w:ind w:left="3600" w:hanging="360"/>
+      </w:pPr>
+    </w:lvl>
+    <w:lvl w:ilvl="5" w:tplc="0409001B" w:tentative="1">
+      <w:start w:val="1"/>
+      <w:numFmt w:val="lowerRoman"/>
+      <w:lvlText w:val="%6."/>
+      <w:lvlJc w:val="right"/>
+      <w:pPr>
+        <w:ind w:left="4320" w:hanging="180"/>
+      </w:pPr>
+    </w:lvl>
+    <w:lvl w:ilvl="6" w:tplc="0409000F" w:tentative="1">
+      <w:start w:val="1"/>
+      <w:numFmt w:val="decimal"/>
+      <w:lvlText w:val="%7."/>
+      <w:lvlJc w:val="left"/>
+      <w:pPr>
+        <w:ind w:left="5040" w:hanging="360"/>
+      </w:pPr>
+    </w:lvl>
+    <w:lvl w:ilvl="7" w:tplc="04090019" w:tentative="1">
+      <w:start w:val="1"/>
+      <w:numFmt w:val="lowerLetter"/>
+      <w:lvlText w:val="%8."/>
+      <w:lvlJc w:val="left"/>
+      <w:pPr>
+        <w:ind w:left="5760" w:hanging="360"/>
+      </w:pPr>
+    </w:lvl>
+    <w:lvl w:ilvl="8" w:tplc="0409001B" w:tentative="1">
+      <w:start w:val="1"/>
+      <w:numFmt w:val="lowerRoman"/>
+      <w:lvlText w:val="%9."/>
+      <w:lvlJc w:val="right"/>
+      <w:pPr>
+        <w:ind w:left="6480" w:hanging="180"/>
+      </w:pPr>
+    </w:lvl>
+  </w:abstractNum>
+  <w:abstractNum w:abstractNumId="1">
     <w:nsid w:val="0FFD7DE1"/>
     <w:multiLevelType w:val="hybridMultilevel"/>
     <w:tmpl w:val="F98E74BC"/>
@@ -925,7 +1131,7 @@
       </w:pPr>
     </w:lvl>
   </w:abstractNum>
-  <w:abstractNum w:abstractNumId="1">
+  <w:abstractNum w:abstractNumId="2">
     <w:nsid w:val="1A4D2EA5"/>
     <w:multiLevelType w:val="hybridMultilevel"/>
     <w:tmpl w:val="95E04EF4"/>
@@ -1014,7 +1220,7 @@
       </w:pPr>
     </w:lvl>
   </w:abstractNum>
-  <w:abstractNum w:abstractNumId="2">
+  <w:abstractNum w:abstractNumId="3">
     <w:nsid w:val="3C107AA9"/>
     <w:multiLevelType w:val="hybridMultilevel"/>
     <w:tmpl w:val="F13085B8"/>
@@ -1100,7 +1306,7 @@
       </w:pPr>
     </w:lvl>
   </w:abstractNum>
-  <w:abstractNum w:abstractNumId="3">
+  <w:abstractNum w:abstractNumId="4">
     <w:nsid w:val="3DFD4493"/>
     <w:multiLevelType w:val="hybridMultilevel"/>
     <w:tmpl w:val="DE60C94E"/>
@@ -1189,7 +1395,7 @@
       </w:pPr>
     </w:lvl>
   </w:abstractNum>
-  <w:abstractNum w:abstractNumId="4">
+  <w:abstractNum w:abstractNumId="5">
     <w:nsid w:val="52EF65DB"/>
     <w:multiLevelType w:val="hybridMultilevel"/>
     <w:tmpl w:val="F44EF220"/>
@@ -1278,7 +1484,7 @@
       </w:pPr>
     </w:lvl>
   </w:abstractNum>
-  <w:abstractNum w:abstractNumId="5">
+  <w:abstractNum w:abstractNumId="6">
     <w:nsid w:val="65CC048A"/>
     <w:multiLevelType w:val="hybridMultilevel"/>
     <w:tmpl w:val="A6942BCA"/>
@@ -1391,7 +1597,7 @@
       </w:rPr>
     </w:lvl>
   </w:abstractNum>
-  <w:abstractNum w:abstractNumId="6">
+  <w:abstractNum w:abstractNumId="7">
     <w:nsid w:val="76347CC0"/>
     <w:multiLevelType w:val="hybridMultilevel"/>
     <w:tmpl w:val="35A09912"/>
@@ -1481,25 +1687,28 @@
     </w:lvl>
   </w:abstractNum>
   <w:num w:numId="1">
+    <w:abstractNumId w:val="3"/>
+  </w:num>
+  <w:num w:numId="2">
+    <w:abstractNumId w:val="6"/>
+  </w:num>
+  <w:num w:numId="3">
+    <w:abstractNumId w:val="5"/>
+  </w:num>
+  <w:num w:numId="4">
+    <w:abstractNumId w:val="7"/>
+  </w:num>
+  <w:num w:numId="5">
+    <w:abstractNumId w:val="1"/>
+  </w:num>
+  <w:num w:numId="6">
+    <w:abstractNumId w:val="4"/>
+  </w:num>
+  <w:num w:numId="7">
     <w:abstractNumId w:val="2"/>
   </w:num>
-  <w:num w:numId="2">
-    <w:abstractNumId w:val="5"/>
-  </w:num>
-  <w:num w:numId="3">
-    <w:abstractNumId w:val="4"/>
-  </w:num>
-  <w:num w:numId="4">
-    <w:abstractNumId w:val="6"/>
-  </w:num>
-  <w:num w:numId="5">
+  <w:num w:numId="8">
     <w:abstractNumId w:val="0"/>
-  </w:num>
-  <w:num w:numId="6">
-    <w:abstractNumId w:val="3"/>
-  </w:num>
-  <w:num w:numId="7">
-    <w:abstractNumId w:val="1"/>
   </w:num>
 </w:numbering>
 </file>

</xml_diff>